<commit_message>
update readme.doc and dockerfile
</commit_message>
<xml_diff>
--- a/HappyFriendsManagement/ReadMe.docx
+++ b/HappyFriendsManagement/ReadMe.docx
@@ -9,24 +9,28 @@
         </w:rPr>
         <w:t>首先这个需求里</w:t>
       </w:r>
+      <w:proofErr w:type="spellStart"/>
       <w:r>
         <w:rPr>
           <w:rFonts w:hint="eastAsia"/>
         </w:rPr>
         <w:t>api</w:t>
       </w:r>
+      <w:proofErr w:type="spellEnd"/>
       <w:r>
         <w:rPr>
           <w:rFonts w:hint="eastAsia"/>
         </w:rPr>
         <w:t>需要返回和接受</w:t>
       </w:r>
+      <w:proofErr w:type="spellStart"/>
       <w:r>
         <w:rPr>
           <w:rFonts w:hint="eastAsia"/>
         </w:rPr>
         <w:t>json</w:t>
       </w:r>
+      <w:proofErr w:type="spellEnd"/>
       <w:r>
         <w:rPr>
           <w:rFonts w:hint="eastAsia"/>
@@ -53,11 +57,19 @@
         </w:rPr>
         <w:t>的</w:t>
       </w:r>
-      <w:r>
-        <w:rPr>
-          <w:rFonts w:hint="eastAsia"/>
-        </w:rPr>
-        <w:t xml:space="preserve">webservice , </w:t>
+      <w:proofErr w:type="spellStart"/>
+      <w:r>
+        <w:rPr>
+          <w:rFonts w:hint="eastAsia"/>
+        </w:rPr>
+        <w:t>webservice</w:t>
+      </w:r>
+      <w:proofErr w:type="spellEnd"/>
+      <w:r>
+        <w:rPr>
+          <w:rFonts w:hint="eastAsia"/>
+        </w:rPr>
+        <w:t xml:space="preserve"> , </w:t>
       </w:r>
       <w:r>
         <w:rPr>
@@ -77,11 +89,19 @@
         </w:rPr>
         <w:t>的</w:t>
       </w:r>
-      <w:r>
-        <w:rPr>
-          <w:rFonts w:hint="eastAsia"/>
-        </w:rPr>
-        <w:t xml:space="preserve">webservice </w:t>
+      <w:proofErr w:type="spellStart"/>
+      <w:r>
+        <w:rPr>
+          <w:rFonts w:hint="eastAsia"/>
+        </w:rPr>
+        <w:t>webservice</w:t>
+      </w:r>
+      <w:proofErr w:type="spellEnd"/>
+      <w:r>
+        <w:rPr>
+          <w:rFonts w:hint="eastAsia"/>
+        </w:rPr>
+        <w:t xml:space="preserve"> </w:t>
       </w:r>
       <w:r>
         <w:rPr>
@@ -118,12 +138,14 @@
         </w:rPr>
         <w:t>适合部署在</w:t>
       </w:r>
+      <w:proofErr w:type="spellStart"/>
       <w:r>
         <w:rPr>
           <w:rFonts w:hint="eastAsia"/>
         </w:rPr>
         <w:t>docker</w:t>
       </w:r>
+      <w:proofErr w:type="spellEnd"/>
       <w:r>
         <w:rPr>
           <w:rFonts w:hint="eastAsia"/>
@@ -132,6 +154,7 @@
       </w:r>
     </w:p>
     <w:p>
+      <w:proofErr w:type="spellStart"/>
       <w:r>
         <w:t>S</w:t>
       </w:r>
@@ -139,7 +162,28 @@
         <w:rPr>
           <w:rFonts w:hint="eastAsia"/>
         </w:rPr>
-        <w:t xml:space="preserve">pringboot + springmvc </w:t>
+        <w:t>pringboot</w:t>
+      </w:r>
+      <w:proofErr w:type="spellEnd"/>
+      <w:r>
+        <w:rPr>
+          <w:rFonts w:hint="eastAsia"/>
+        </w:rPr>
+        <w:t xml:space="preserve"> + </w:t>
+      </w:r>
+      <w:proofErr w:type="spellStart"/>
+      <w:r>
+        <w:rPr>
+          <w:rFonts w:hint="eastAsia"/>
+        </w:rPr>
+        <w:t>springmvc</w:t>
+      </w:r>
+      <w:proofErr w:type="spellEnd"/>
+      <w:r>
+        <w:rPr>
+          <w:rFonts w:hint="eastAsia"/>
+        </w:rPr>
+        <w:t xml:space="preserve"> </w:t>
       </w:r>
       <w:r>
         <w:rPr>
@@ -171,6 +215,7 @@
         </w:rPr>
         <w:t>支持的比较全面</w:t>
       </w:r>
+      <w:proofErr w:type="gramStart"/>
       <w:r>
         <w:rPr>
           <w:rFonts w:hint="eastAsia"/>
@@ -195,6 +240,7 @@
         </w:rPr>
         <w:t>其他功能可以优先考虑</w:t>
       </w:r>
+      <w:proofErr w:type="gramEnd"/>
     </w:p>
     <w:p>
       <w:r>
@@ -239,12 +285,14 @@
         </w:rPr>
         <w:t>结合</w:t>
       </w:r>
+      <w:proofErr w:type="spellStart"/>
       <w:r>
         <w:rPr>
           <w:rFonts w:hint="eastAsia"/>
         </w:rPr>
         <w:t>docker</w:t>
       </w:r>
+      <w:proofErr w:type="spellEnd"/>
       <w:r>
         <w:rPr>
           <w:rFonts w:hint="eastAsia"/>
@@ -356,12 +404,14 @@
         </w:rPr>
         <w:t>因为需求里说可以提供</w:t>
       </w:r>
+      <w:proofErr w:type="spellStart"/>
       <w:r>
         <w:rPr>
           <w:rFonts w:hint="eastAsia"/>
         </w:rPr>
         <w:t>docker</w:t>
       </w:r>
+      <w:proofErr w:type="spellEnd"/>
       <w:r>
         <w:rPr>
           <w:rFonts w:hint="eastAsia"/>
@@ -445,12 +495,14 @@
         </w:rPr>
         <w:t>服务可以分布在多个</w:t>
       </w:r>
+      <w:proofErr w:type="spellStart"/>
       <w:r>
         <w:rPr>
           <w:rFonts w:hint="eastAsia"/>
         </w:rPr>
         <w:t>docker</w:t>
       </w:r>
+      <w:proofErr w:type="spellEnd"/>
       <w:r>
         <w:rPr>
           <w:rFonts w:hint="eastAsia"/>
@@ -473,8 +525,16 @@
         <w:rPr>
           <w:rFonts w:hint="eastAsia"/>
         </w:rPr>
-        <w:t>, docker</w:t>
-      </w:r>
+        <w:t xml:space="preserve">, </w:t>
+      </w:r>
+      <w:proofErr w:type="spellStart"/>
+      <w:r>
+        <w:rPr>
+          <w:rFonts w:hint="eastAsia"/>
+        </w:rPr>
+        <w:t>docker</w:t>
+      </w:r>
+      <w:proofErr w:type="spellEnd"/>
       <w:r>
         <w:rPr>
           <w:rFonts w:hint="eastAsia"/>
@@ -553,12 +613,14 @@
         </w:rPr>
         <w:t>当然这个服务不是</w:t>
       </w:r>
+      <w:proofErr w:type="spellStart"/>
       <w:r>
         <w:rPr>
           <w:rFonts w:hint="eastAsia"/>
         </w:rPr>
         <w:t>webservice</w:t>
       </w:r>
+      <w:proofErr w:type="spellEnd"/>
       <w:r>
         <w:rPr>
           <w:rFonts w:hint="eastAsia"/>
@@ -598,12 +660,14 @@
         </w:rPr>
         <w:t>创建一个简单的</w:t>
       </w:r>
+      <w:proofErr w:type="spellStart"/>
       <w:r>
         <w:rPr>
           <w:rFonts w:hint="eastAsia"/>
         </w:rPr>
         <w:t>jersey+jetty</w:t>
       </w:r>
+      <w:proofErr w:type="spellEnd"/>
       <w:r>
         <w:rPr>
           <w:rFonts w:hint="eastAsia"/>
@@ -951,28 +1015,1531 @@
         </w:rPr>
         <w:t>通过遍历知道谁订阅了这个用户</w:t>
       </w:r>
+      <w:r>
+        <w:t>”</w:t>
+      </w:r>
+    </w:p>
+    <w:p>
+      <w:pPr>
+        <w:rPr>
+          <w:rFonts w:hint="eastAsia"/>
+        </w:rPr>
+      </w:pPr>
+    </w:p>
+    <w:p>
+      <w:r>
+        <w:br w:type="page"/>
+      </w:r>
+    </w:p>
+    <w:p>
+      <w:pPr>
+        <w:rPr>
+          <w:rFonts w:hint="eastAsia"/>
+        </w:rPr>
+      </w:pPr>
+      <w:r>
+        <w:rPr>
+          <w:rFonts w:hint="eastAsia"/>
+        </w:rPr>
+        <w:lastRenderedPageBreak/>
+        <w:t>然后我们封装这个应用到容器</w:t>
+      </w:r>
+      <w:r>
+        <w:rPr>
+          <w:rFonts w:hint="eastAsia"/>
+        </w:rPr>
+        <w:t xml:space="preserve">, </w:t>
+      </w:r>
+      <w:r>
+        <w:rPr>
+          <w:rFonts w:hint="eastAsia"/>
+        </w:rPr>
+        <w:t>这里我使用</w:t>
+      </w:r>
+      <w:proofErr w:type="spellStart"/>
+      <w:r>
+        <w:rPr>
+          <w:rFonts w:hint="eastAsia"/>
+        </w:rPr>
+        <w:t>docker</w:t>
+      </w:r>
+      <w:proofErr w:type="spellEnd"/>
+    </w:p>
+    <w:p>
+      <w:r>
+        <w:t>[</w:t>
+      </w:r>
+      <w:proofErr w:type="spellStart"/>
+      <w:r>
+        <w:t>root@vagrant</w:t>
+      </w:r>
+      <w:proofErr w:type="spellEnd"/>
+      <w:r>
+        <w:t xml:space="preserve"> ~]# </w:t>
+      </w:r>
+      <w:proofErr w:type="spellStart"/>
+      <w:proofErr w:type="gramStart"/>
+      <w:r>
+        <w:t>systemctl</w:t>
+      </w:r>
+      <w:proofErr w:type="spellEnd"/>
+      <w:proofErr w:type="gramEnd"/>
+      <w:r>
+        <w:t xml:space="preserve"> start </w:t>
+      </w:r>
+      <w:proofErr w:type="spellStart"/>
+      <w:r>
+        <w:t>docker</w:t>
+      </w:r>
+      <w:proofErr w:type="spellEnd"/>
+    </w:p>
+    <w:p>
+      <w:r>
+        <w:t>[</w:t>
+      </w:r>
+      <w:proofErr w:type="spellStart"/>
+      <w:r>
+        <w:t>root@vagrant</w:t>
+      </w:r>
+      <w:proofErr w:type="spellEnd"/>
+      <w:r>
+        <w:t xml:space="preserve"> ~]# </w:t>
+      </w:r>
+      <w:proofErr w:type="spellStart"/>
+      <w:proofErr w:type="gramStart"/>
+      <w:r>
+        <w:t>docker</w:t>
+      </w:r>
+      <w:proofErr w:type="spellEnd"/>
+      <w:proofErr w:type="gramEnd"/>
+      <w:r>
+        <w:t xml:space="preserve"> run -t -</w:t>
+      </w:r>
+      <w:proofErr w:type="spellStart"/>
+      <w:r>
+        <w:t>i</w:t>
+      </w:r>
+      <w:proofErr w:type="spellEnd"/>
+      <w:r>
+        <w:t xml:space="preserve"> --name </w:t>
+      </w:r>
+      <w:proofErr w:type="spellStart"/>
+      <w:r>
+        <w:t>hfm</w:t>
+      </w:r>
+      <w:proofErr w:type="spellEnd"/>
+      <w:r>
+        <w:t xml:space="preserve"> -p 8080:8080 docker.io/centos /bin/bash</w:t>
+      </w:r>
+    </w:p>
+    <w:p>
+      <w:pPr>
+        <w:rPr>
+          <w:rFonts w:hint="eastAsia"/>
+        </w:rPr>
+      </w:pPr>
+      <w:r>
+        <w:t xml:space="preserve">[root@83b4294f69d5 /]# </w:t>
+      </w:r>
+      <w:proofErr w:type="gramStart"/>
+      <w:r>
+        <w:t>yum</w:t>
+      </w:r>
+      <w:proofErr w:type="gramEnd"/>
+      <w:r>
+        <w:t xml:space="preserve"> install yum -y install java-1.8.0-openjdk*</w:t>
+      </w:r>
+    </w:p>
+    <w:p/>
+    <w:p>
+      <w:pPr>
+        <w:rPr>
+          <w:rFonts w:hint="eastAsia"/>
+        </w:rPr>
+      </w:pPr>
+      <w:r>
+        <w:rPr>
+          <w:rFonts w:hint="eastAsia"/>
+        </w:rPr>
+        <w:t>这里考虑是直接提供</w:t>
+      </w:r>
+      <w:proofErr w:type="spellStart"/>
+      <w:r>
+        <w:rPr>
+          <w:rFonts w:hint="eastAsia"/>
+        </w:rPr>
+        <w:t>docker</w:t>
+      </w:r>
+      <w:proofErr w:type="spellEnd"/>
+      <w:r>
+        <w:rPr>
+          <w:rFonts w:hint="eastAsia"/>
+        </w:rPr>
+        <w:t xml:space="preserve"> </w:t>
+      </w:r>
+      <w:proofErr w:type="spellStart"/>
+      <w:r>
+        <w:rPr>
+          <w:rFonts w:hint="eastAsia"/>
+        </w:rPr>
+        <w:t>Makefile</w:t>
+      </w:r>
+      <w:proofErr w:type="spellEnd"/>
+      <w:r>
+        <w:rPr>
+          <w:rFonts w:hint="eastAsia"/>
+        </w:rPr>
+        <w:t xml:space="preserve"> </w:t>
+      </w:r>
+      <w:r>
+        <w:rPr>
+          <w:rFonts w:hint="eastAsia"/>
+        </w:rPr>
+        <w:t>还是提供</w:t>
+      </w:r>
+      <w:proofErr w:type="spellStart"/>
+      <w:r>
+        <w:rPr>
+          <w:rFonts w:hint="eastAsia"/>
+        </w:rPr>
+        <w:t>ansible</w:t>
+      </w:r>
+      <w:proofErr w:type="spellEnd"/>
+      <w:r>
+        <w:rPr>
+          <w:rFonts w:hint="eastAsia"/>
+        </w:rPr>
+        <w:t xml:space="preserve"> </w:t>
+      </w:r>
+      <w:r>
+        <w:rPr>
+          <w:rFonts w:hint="eastAsia"/>
+        </w:rPr>
+        <w:t>的</w:t>
+      </w:r>
+      <w:r>
+        <w:rPr>
+          <w:rFonts w:hint="eastAsia"/>
+        </w:rPr>
+        <w:t>playbook</w:t>
+      </w:r>
+    </w:p>
+    <w:p>
+      <w:pPr>
+        <w:rPr>
+          <w:rFonts w:hint="eastAsia"/>
+        </w:rPr>
+      </w:pPr>
+      <w:proofErr w:type="spellStart"/>
+      <w:r>
+        <w:t>M</w:t>
+      </w:r>
+      <w:r>
+        <w:rPr>
+          <w:rFonts w:hint="eastAsia"/>
+        </w:rPr>
+        <w:t>akefile</w:t>
+      </w:r>
+      <w:proofErr w:type="spellEnd"/>
+      <w:r>
+        <w:rPr>
+          <w:rFonts w:hint="eastAsia"/>
+        </w:rPr>
+        <w:t xml:space="preserve"> </w:t>
+      </w:r>
+      <w:r>
+        <w:rPr>
+          <w:rFonts w:hint="eastAsia"/>
+        </w:rPr>
+        <w:t>的话不需要再安装</w:t>
+      </w:r>
+      <w:proofErr w:type="spellStart"/>
+      <w:r>
+        <w:rPr>
+          <w:rFonts w:hint="eastAsia"/>
+        </w:rPr>
+        <w:t>ansible</w:t>
+      </w:r>
+      <w:proofErr w:type="spellEnd"/>
+      <w:r>
+        <w:rPr>
+          <w:rFonts w:hint="eastAsia"/>
+        </w:rPr>
+        <w:t>到宿主机</w:t>
+      </w:r>
+      <w:r>
+        <w:rPr>
+          <w:rFonts w:hint="eastAsia"/>
+        </w:rPr>
+        <w:t xml:space="preserve">, </w:t>
+      </w:r>
+      <w:r>
+        <w:rPr>
+          <w:rFonts w:hint="eastAsia"/>
+        </w:rPr>
+        <w:t>也不需要先配置好</w:t>
+      </w:r>
+      <w:proofErr w:type="spellStart"/>
+      <w:r>
+        <w:rPr>
+          <w:rFonts w:hint="eastAsia"/>
+        </w:rPr>
+        <w:t>docker</w:t>
+      </w:r>
+      <w:proofErr w:type="spellEnd"/>
+      <w:r>
+        <w:rPr>
+          <w:rFonts w:hint="eastAsia"/>
+        </w:rPr>
+        <w:t xml:space="preserve">, </w:t>
+      </w:r>
+      <w:r>
+        <w:rPr>
+          <w:rFonts w:hint="eastAsia"/>
+        </w:rPr>
+        <w:t>如果是已经存在的</w:t>
+      </w:r>
+      <w:proofErr w:type="spellStart"/>
+      <w:r>
+        <w:rPr>
+          <w:rFonts w:hint="eastAsia"/>
+        </w:rPr>
+        <w:t>docker</w:t>
+      </w:r>
+      <w:proofErr w:type="spellEnd"/>
+      <w:r>
+        <w:rPr>
+          <w:rFonts w:hint="eastAsia"/>
+        </w:rPr>
+        <w:t>集群的话</w:t>
+      </w:r>
+      <w:proofErr w:type="gramStart"/>
+      <w:r>
+        <w:rPr>
+          <w:rFonts w:hint="eastAsia"/>
+        </w:rPr>
+        <w:t>,</w:t>
+      </w:r>
+      <w:r>
+        <w:rPr>
+          <w:rFonts w:hint="eastAsia"/>
+        </w:rPr>
+        <w:t>可以考虑直接使用</w:t>
+      </w:r>
+      <w:r>
+        <w:rPr>
+          <w:rFonts w:hint="eastAsia"/>
+        </w:rPr>
+        <w:t>playbook</w:t>
+      </w:r>
+      <w:proofErr w:type="gramEnd"/>
+      <w:r>
+        <w:rPr>
+          <w:rFonts w:hint="eastAsia"/>
+        </w:rPr>
+        <w:t xml:space="preserve">, </w:t>
+      </w:r>
+      <w:r>
+        <w:rPr>
+          <w:rFonts w:hint="eastAsia"/>
+        </w:rPr>
+        <w:t>比</w:t>
+      </w:r>
+      <w:proofErr w:type="spellStart"/>
+      <w:r>
+        <w:rPr>
+          <w:rFonts w:hint="eastAsia"/>
+        </w:rPr>
+        <w:t>makefile</w:t>
+      </w:r>
+      <w:proofErr w:type="spellEnd"/>
+      <w:r>
+        <w:rPr>
+          <w:rFonts w:hint="eastAsia"/>
+        </w:rPr>
+        <w:t>的通用性要好很多</w:t>
+      </w:r>
+    </w:p>
+    <w:p>
+      <w:pPr>
+        <w:rPr>
+          <w:rFonts w:hint="eastAsia"/>
+        </w:rPr>
+      </w:pPr>
+    </w:p>
+    <w:p>
+      <w:pPr>
+        <w:rPr>
+          <w:rFonts w:hint="eastAsia"/>
+        </w:rPr>
+      </w:pPr>
+      <w:r>
+        <w:rPr>
+          <w:rFonts w:hint="eastAsia"/>
+        </w:rPr>
+        <w:t>这里为了方便我只是使用插件将依赖的</w:t>
+      </w:r>
+      <w:r>
+        <w:rPr>
+          <w:rFonts w:hint="eastAsia"/>
+        </w:rPr>
+        <w:t>jar</w:t>
+      </w:r>
+      <w:r>
+        <w:rPr>
+          <w:rFonts w:hint="eastAsia"/>
+        </w:rPr>
+        <w:t>包都拷贝出来</w:t>
+      </w:r>
+    </w:p>
+    <w:p>
+      <w:pPr>
+        <w:rPr>
+          <w:sz w:val="16"/>
+        </w:rPr>
+      </w:pPr>
+      <w:r>
+        <w:rPr>
+          <w:sz w:val="16"/>
+        </w:rPr>
+        <w:t>&lt;</w:t>
+      </w:r>
+      <w:proofErr w:type="gramStart"/>
+      <w:r>
+        <w:rPr>
+          <w:sz w:val="16"/>
+        </w:rPr>
+        <w:t>plugin</w:t>
+      </w:r>
+      <w:proofErr w:type="gramEnd"/>
+      <w:r>
+        <w:rPr>
+          <w:sz w:val="16"/>
+        </w:rPr>
+        <w:t xml:space="preserve">&gt;  </w:t>
+      </w:r>
+    </w:p>
+    <w:p>
+      <w:pPr>
+        <w:rPr>
+          <w:sz w:val="16"/>
+        </w:rPr>
+      </w:pPr>
+      <w:r>
+        <w:rPr>
+          <w:sz w:val="16"/>
+        </w:rPr>
+        <w:t xml:space="preserve">                  &lt;</w:t>
+      </w:r>
+      <w:proofErr w:type="spellStart"/>
+      <w:r>
+        <w:rPr>
+          <w:sz w:val="16"/>
+        </w:rPr>
+        <w:t>groupId</w:t>
+      </w:r>
+      <w:proofErr w:type="spellEnd"/>
+      <w:r>
+        <w:rPr>
+          <w:sz w:val="16"/>
+        </w:rPr>
+        <w:t>&gt;</w:t>
+      </w:r>
+      <w:proofErr w:type="spellStart"/>
+      <w:r>
+        <w:rPr>
+          <w:sz w:val="16"/>
+        </w:rPr>
+        <w:t>org.apache.maven.plugins</w:t>
+      </w:r>
+      <w:proofErr w:type="spellEnd"/>
+      <w:r>
+        <w:rPr>
+          <w:sz w:val="16"/>
+        </w:rPr>
+        <w:t>&lt;/</w:t>
+      </w:r>
+      <w:proofErr w:type="spellStart"/>
+      <w:r>
+        <w:rPr>
+          <w:sz w:val="16"/>
+        </w:rPr>
+        <w:t>groupId</w:t>
+      </w:r>
+      <w:proofErr w:type="spellEnd"/>
+      <w:r>
+        <w:rPr>
+          <w:sz w:val="16"/>
+        </w:rPr>
+        <w:t xml:space="preserve">&gt;  </w:t>
+      </w:r>
+    </w:p>
+    <w:p>
+      <w:pPr>
+        <w:rPr>
+          <w:sz w:val="16"/>
+        </w:rPr>
+      </w:pPr>
+      <w:r>
+        <w:rPr>
+          <w:sz w:val="16"/>
+        </w:rPr>
+        <w:t xml:space="preserve">                  &lt;</w:t>
+      </w:r>
+      <w:proofErr w:type="spellStart"/>
+      <w:proofErr w:type="gramStart"/>
+      <w:r>
+        <w:rPr>
+          <w:sz w:val="16"/>
+        </w:rPr>
+        <w:t>artifactId</w:t>
+      </w:r>
+      <w:proofErr w:type="spellEnd"/>
+      <w:r>
+        <w:rPr>
+          <w:sz w:val="16"/>
+        </w:rPr>
+        <w:t>&gt;</w:t>
+      </w:r>
+      <w:proofErr w:type="gramEnd"/>
+      <w:r>
+        <w:rPr>
+          <w:sz w:val="16"/>
+        </w:rPr>
+        <w:t>maven-dependency-plugin&lt;/</w:t>
+      </w:r>
+      <w:proofErr w:type="spellStart"/>
+      <w:r>
+        <w:rPr>
+          <w:sz w:val="16"/>
+        </w:rPr>
+        <w:t>artifactId</w:t>
+      </w:r>
+      <w:proofErr w:type="spellEnd"/>
+      <w:r>
+        <w:rPr>
+          <w:sz w:val="16"/>
+        </w:rPr>
+        <w:t xml:space="preserve">&gt;  </w:t>
+      </w:r>
+    </w:p>
+    <w:p>
+      <w:pPr>
+        <w:rPr>
+          <w:sz w:val="16"/>
+        </w:rPr>
+      </w:pPr>
+      <w:r>
+        <w:rPr>
+          <w:sz w:val="16"/>
+        </w:rPr>
+        <w:t xml:space="preserve">                  &lt;</w:t>
+      </w:r>
+      <w:proofErr w:type="gramStart"/>
+      <w:r>
+        <w:rPr>
+          <w:sz w:val="16"/>
+        </w:rPr>
+        <w:t>executions</w:t>
+      </w:r>
+      <w:proofErr w:type="gramEnd"/>
+      <w:r>
+        <w:rPr>
+          <w:sz w:val="16"/>
+        </w:rPr>
+        <w:t xml:space="preserve">&gt;  </w:t>
+      </w:r>
+    </w:p>
+    <w:p>
+      <w:pPr>
+        <w:rPr>
+          <w:sz w:val="16"/>
+        </w:rPr>
+      </w:pPr>
+      <w:r>
+        <w:rPr>
+          <w:sz w:val="16"/>
+        </w:rPr>
+        <w:t xml:space="preserve">                        &lt;</w:t>
+      </w:r>
+      <w:proofErr w:type="gramStart"/>
+      <w:r>
+        <w:rPr>
+          <w:sz w:val="16"/>
+        </w:rPr>
+        <w:t>execution</w:t>
+      </w:r>
+      <w:proofErr w:type="gramEnd"/>
+      <w:r>
+        <w:rPr>
+          <w:sz w:val="16"/>
+        </w:rPr>
+        <w:t xml:space="preserve">&gt;  </w:t>
+      </w:r>
+    </w:p>
+    <w:p>
+      <w:pPr>
+        <w:rPr>
+          <w:sz w:val="16"/>
+        </w:rPr>
+      </w:pPr>
+      <w:r>
+        <w:rPr>
+          <w:sz w:val="16"/>
+        </w:rPr>
+        <w:t xml:space="preserve">                              &lt;</w:t>
+      </w:r>
+      <w:proofErr w:type="gramStart"/>
+      <w:r>
+        <w:rPr>
+          <w:sz w:val="16"/>
+        </w:rPr>
+        <w:t>id&gt;</w:t>
+      </w:r>
+      <w:proofErr w:type="gramEnd"/>
+      <w:r>
+        <w:rPr>
+          <w:sz w:val="16"/>
+        </w:rPr>
+        <w:t xml:space="preserve">copy-dependencies&lt;/id&gt;  </w:t>
+      </w:r>
+    </w:p>
+    <w:p>
+      <w:pPr>
+        <w:rPr>
+          <w:sz w:val="16"/>
+        </w:rPr>
+      </w:pPr>
+      <w:r>
+        <w:rPr>
+          <w:sz w:val="16"/>
+        </w:rPr>
+        <w:t xml:space="preserve">                              &lt;</w:t>
+      </w:r>
+      <w:proofErr w:type="gramStart"/>
+      <w:r>
+        <w:rPr>
+          <w:sz w:val="16"/>
+        </w:rPr>
+        <w:t>phase&gt;</w:t>
+      </w:r>
+      <w:proofErr w:type="gramEnd"/>
+      <w:r>
+        <w:rPr>
+          <w:sz w:val="16"/>
+        </w:rPr>
+        <w:t xml:space="preserve">prepare-package&lt;/phase&gt;  </w:t>
+      </w:r>
+    </w:p>
+    <w:p>
+      <w:pPr>
+        <w:rPr>
+          <w:sz w:val="16"/>
+        </w:rPr>
+      </w:pPr>
+      <w:r>
+        <w:rPr>
+          <w:sz w:val="16"/>
+        </w:rPr>
+        <w:t xml:space="preserve">                              &lt;</w:t>
+      </w:r>
+      <w:proofErr w:type="gramStart"/>
+      <w:r>
+        <w:rPr>
+          <w:sz w:val="16"/>
+        </w:rPr>
+        <w:t>goals</w:t>
+      </w:r>
+      <w:proofErr w:type="gramEnd"/>
+      <w:r>
+        <w:rPr>
+          <w:sz w:val="16"/>
+        </w:rPr>
+        <w:t xml:space="preserve">&gt;  </w:t>
+      </w:r>
+    </w:p>
+    <w:p>
+      <w:pPr>
+        <w:rPr>
+          <w:sz w:val="16"/>
+        </w:rPr>
+      </w:pPr>
+      <w:r>
+        <w:rPr>
+          <w:sz w:val="16"/>
+        </w:rPr>
+        <w:t xml:space="preserve">                                    &lt;</w:t>
+      </w:r>
+      <w:proofErr w:type="gramStart"/>
+      <w:r>
+        <w:rPr>
+          <w:sz w:val="16"/>
+        </w:rPr>
+        <w:t>goal&gt;</w:t>
+      </w:r>
+      <w:proofErr w:type="gramEnd"/>
+      <w:r>
+        <w:rPr>
+          <w:sz w:val="16"/>
+        </w:rPr>
+        <w:t xml:space="preserve">copy-dependencies&lt;/goal&gt;  </w:t>
+      </w:r>
+    </w:p>
+    <w:p>
+      <w:pPr>
+        <w:rPr>
+          <w:sz w:val="16"/>
+        </w:rPr>
+      </w:pPr>
+      <w:r>
+        <w:rPr>
+          <w:sz w:val="16"/>
+        </w:rPr>
+        <w:t xml:space="preserve">                              &lt;/goals&gt;  </w:t>
+      </w:r>
+    </w:p>
+    <w:p>
+      <w:pPr>
+        <w:rPr>
+          <w:sz w:val="16"/>
+        </w:rPr>
+      </w:pPr>
+      <w:r>
+        <w:rPr>
+          <w:sz w:val="16"/>
+        </w:rPr>
+        <w:t xml:space="preserve">                              &lt;</w:t>
+      </w:r>
+      <w:proofErr w:type="gramStart"/>
+      <w:r>
+        <w:rPr>
+          <w:sz w:val="16"/>
+        </w:rPr>
+        <w:t>configuration</w:t>
+      </w:r>
+      <w:proofErr w:type="gramEnd"/>
+      <w:r>
+        <w:rPr>
+          <w:sz w:val="16"/>
+        </w:rPr>
+        <w:t xml:space="preserve">&gt;  </w:t>
+      </w:r>
+    </w:p>
+    <w:p>
+      <w:pPr>
+        <w:rPr>
+          <w:sz w:val="16"/>
+        </w:rPr>
+      </w:pPr>
+      <w:r>
+        <w:rPr>
+          <w:sz w:val="16"/>
+        </w:rPr>
+        <w:t xml:space="preserve">                                    &lt;</w:t>
+      </w:r>
+      <w:proofErr w:type="spellStart"/>
+      <w:proofErr w:type="gramStart"/>
+      <w:r>
+        <w:rPr>
+          <w:sz w:val="16"/>
+        </w:rPr>
+        <w:t>outputDirectory</w:t>
+      </w:r>
+      <w:proofErr w:type="spellEnd"/>
+      <w:r>
+        <w:rPr>
+          <w:sz w:val="16"/>
+        </w:rPr>
+        <w:t>&gt;</w:t>
+      </w:r>
+      <w:proofErr w:type="gramEnd"/>
+      <w:r>
+        <w:rPr>
+          <w:sz w:val="16"/>
+        </w:rPr>
+        <w:t>C:/</w:t>
+      </w:r>
+      <w:proofErr w:type="spellStart"/>
+      <w:r>
+        <w:rPr>
+          <w:sz w:val="16"/>
+        </w:rPr>
+        <w:t>hfm</w:t>
+      </w:r>
+      <w:proofErr w:type="spellEnd"/>
+      <w:r>
+        <w:rPr>
+          <w:sz w:val="16"/>
+        </w:rPr>
+        <w:t>/jars&lt;/</w:t>
+      </w:r>
+      <w:proofErr w:type="spellStart"/>
+      <w:r>
+        <w:rPr>
+          <w:sz w:val="16"/>
+        </w:rPr>
+        <w:t>outputDirectory</w:t>
+      </w:r>
+      <w:proofErr w:type="spellEnd"/>
+      <w:r>
+        <w:rPr>
+          <w:sz w:val="16"/>
+        </w:rPr>
+        <w:t xml:space="preserve">&gt;  </w:t>
+      </w:r>
+    </w:p>
+    <w:p>
+      <w:pPr>
+        <w:rPr>
+          <w:sz w:val="16"/>
+        </w:rPr>
+      </w:pPr>
+      <w:r>
+        <w:rPr>
+          <w:sz w:val="16"/>
+        </w:rPr>
+        <w:t xml:space="preserve">                                    &lt;</w:t>
+      </w:r>
+      <w:proofErr w:type="spellStart"/>
+      <w:proofErr w:type="gramStart"/>
+      <w:r>
+        <w:rPr>
+          <w:sz w:val="16"/>
+        </w:rPr>
+        <w:t>overWriteReleases</w:t>
+      </w:r>
+      <w:proofErr w:type="spellEnd"/>
+      <w:r>
+        <w:rPr>
+          <w:sz w:val="16"/>
+        </w:rPr>
+        <w:t>&gt;</w:t>
+      </w:r>
+      <w:proofErr w:type="gramEnd"/>
+      <w:r>
+        <w:rPr>
+          <w:sz w:val="16"/>
+        </w:rPr>
+        <w:t>false&lt;/</w:t>
+      </w:r>
+      <w:proofErr w:type="spellStart"/>
+      <w:r>
+        <w:rPr>
+          <w:sz w:val="16"/>
+        </w:rPr>
+        <w:t>overWriteReleases</w:t>
+      </w:r>
+      <w:proofErr w:type="spellEnd"/>
+      <w:r>
+        <w:rPr>
+          <w:sz w:val="16"/>
+        </w:rPr>
+        <w:t xml:space="preserve">&gt;  </w:t>
+      </w:r>
+    </w:p>
+    <w:p>
+      <w:pPr>
+        <w:rPr>
+          <w:sz w:val="16"/>
+        </w:rPr>
+      </w:pPr>
+      <w:r>
+        <w:rPr>
+          <w:sz w:val="16"/>
+        </w:rPr>
+        <w:t xml:space="preserve">                                    &lt;</w:t>
+      </w:r>
+      <w:proofErr w:type="spellStart"/>
+      <w:proofErr w:type="gramStart"/>
+      <w:r>
+        <w:rPr>
+          <w:sz w:val="16"/>
+        </w:rPr>
+        <w:t>overWriteSnapshots</w:t>
+      </w:r>
+      <w:proofErr w:type="spellEnd"/>
+      <w:r>
+        <w:rPr>
+          <w:sz w:val="16"/>
+        </w:rPr>
+        <w:t>&gt;</w:t>
+      </w:r>
+      <w:proofErr w:type="gramEnd"/>
+      <w:r>
+        <w:rPr>
+          <w:sz w:val="16"/>
+        </w:rPr>
+        <w:t>false&lt;/</w:t>
+      </w:r>
+      <w:proofErr w:type="spellStart"/>
+      <w:r>
+        <w:rPr>
+          <w:sz w:val="16"/>
+        </w:rPr>
+        <w:t>overWriteSnapshots</w:t>
+      </w:r>
+      <w:proofErr w:type="spellEnd"/>
+      <w:r>
+        <w:rPr>
+          <w:sz w:val="16"/>
+        </w:rPr>
+        <w:t xml:space="preserve">&gt;  </w:t>
+      </w:r>
+    </w:p>
+    <w:p>
+      <w:pPr>
+        <w:rPr>
+          <w:sz w:val="16"/>
+        </w:rPr>
+      </w:pPr>
+      <w:r>
+        <w:rPr>
+          <w:sz w:val="16"/>
+        </w:rPr>
+        <w:t xml:space="preserve">                                    &lt;</w:t>
+      </w:r>
+      <w:proofErr w:type="spellStart"/>
+      <w:proofErr w:type="gramStart"/>
+      <w:r>
+        <w:rPr>
+          <w:sz w:val="16"/>
+        </w:rPr>
+        <w:t>overWriteIfNewer</w:t>
+      </w:r>
+      <w:proofErr w:type="spellEnd"/>
+      <w:r>
+        <w:rPr>
+          <w:sz w:val="16"/>
+        </w:rPr>
+        <w:t>&gt;</w:t>
+      </w:r>
+      <w:proofErr w:type="gramEnd"/>
+      <w:r>
+        <w:rPr>
+          <w:sz w:val="16"/>
+        </w:rPr>
+        <w:t>true&lt;/</w:t>
+      </w:r>
+      <w:proofErr w:type="spellStart"/>
+      <w:r>
+        <w:rPr>
+          <w:sz w:val="16"/>
+        </w:rPr>
+        <w:t>overWriteIfNewer</w:t>
+      </w:r>
+      <w:proofErr w:type="spellEnd"/>
+      <w:r>
+        <w:rPr>
+          <w:sz w:val="16"/>
+        </w:rPr>
+        <w:t xml:space="preserve">&gt;  </w:t>
+      </w:r>
+    </w:p>
+    <w:p>
+      <w:pPr>
+        <w:rPr>
+          <w:sz w:val="16"/>
+        </w:rPr>
+      </w:pPr>
+      <w:r>
+        <w:rPr>
+          <w:sz w:val="16"/>
+        </w:rPr>
+        <w:t xml:space="preserve">                              &lt;/configuration&gt;  </w:t>
+      </w:r>
+    </w:p>
+    <w:p>
+      <w:pPr>
+        <w:rPr>
+          <w:sz w:val="16"/>
+        </w:rPr>
+      </w:pPr>
+      <w:r>
+        <w:rPr>
+          <w:sz w:val="16"/>
+        </w:rPr>
+        <w:t xml:space="preserve">                        &lt;/execution&gt;  </w:t>
+      </w:r>
+    </w:p>
+    <w:p>
+      <w:pPr>
+        <w:rPr>
+          <w:sz w:val="16"/>
+        </w:rPr>
+      </w:pPr>
+      <w:r>
+        <w:rPr>
+          <w:sz w:val="16"/>
+        </w:rPr>
+        <w:t xml:space="preserve">                  &lt;/executions&gt;  </w:t>
+      </w:r>
+    </w:p>
+    <w:p>
+      <w:pPr>
+        <w:rPr>
+          <w:rFonts w:hint="eastAsia"/>
+          <w:sz w:val="16"/>
+        </w:rPr>
+      </w:pPr>
+      <w:r>
+        <w:rPr>
+          <w:sz w:val="16"/>
+        </w:rPr>
+        <w:t xml:space="preserve">            &lt;/plugin&gt;  </w:t>
+      </w:r>
+    </w:p>
+    <w:p>
+      <w:pPr>
+        <w:rPr>
+          <w:rFonts w:hint="eastAsia"/>
+        </w:rPr>
+      </w:pPr>
+      <w:r>
+        <w:rPr>
+          <w:rFonts w:hint="eastAsia"/>
+        </w:rPr>
+        <w:lastRenderedPageBreak/>
+        <w:t>把项目的</w:t>
+      </w:r>
+      <w:r>
+        <w:rPr>
+          <w:rFonts w:hint="eastAsia"/>
+        </w:rPr>
+        <w:t>jar</w:t>
+      </w:r>
+      <w:r>
+        <w:rPr>
+          <w:rFonts w:hint="eastAsia"/>
+        </w:rPr>
+        <w:t>也放进去</w:t>
+      </w:r>
+    </w:p>
+    <w:p>
+      <w:pPr>
+        <w:rPr>
+          <w:rFonts w:hint="eastAsia"/>
+        </w:rPr>
+      </w:pPr>
+      <w:r>
+        <w:rPr>
+          <w:noProof/>
+        </w:rPr>
+        <w:drawing>
+          <wp:inline distT="0" distB="0" distL="0" distR="0" wp14:anchorId="26F6C227" wp14:editId="3916E797">
+            <wp:extent cx="5943600" cy="3469005"/>
+            <wp:effectExtent l="0" t="0" r="0" b="0"/>
+            <wp:docPr id="1" name="Picture 1"/>
+            <wp:cNvGraphicFramePr>
+              <a:graphicFrameLocks xmlns:a="http://schemas.openxmlformats.org/drawingml/2006/main" noChangeAspect="1"/>
+            </wp:cNvGraphicFramePr>
+            <a:graphic xmlns:a="http://schemas.openxmlformats.org/drawingml/2006/main">
+              <a:graphicData uri="http://schemas.openxmlformats.org/drawingml/2006/picture">
+                <pic:pic xmlns:pic="http://schemas.openxmlformats.org/drawingml/2006/picture">
+                  <pic:nvPicPr>
+                    <pic:cNvPr id="0" name=""/>
+                    <pic:cNvPicPr/>
+                  </pic:nvPicPr>
+                  <pic:blipFill>
+                    <a:blip r:embed="rId6"/>
+                    <a:stretch>
+                      <a:fillRect/>
+                    </a:stretch>
+                  </pic:blipFill>
+                  <pic:spPr>
+                    <a:xfrm>
+                      <a:off x="0" y="0"/>
+                      <a:ext cx="5943600" cy="3469005"/>
+                    </a:xfrm>
+                    <a:prstGeom prst="rect">
+                      <a:avLst/>
+                    </a:prstGeom>
+                  </pic:spPr>
+                </pic:pic>
+              </a:graphicData>
+            </a:graphic>
+          </wp:inline>
+        </w:drawing>
+      </w:r>
+    </w:p>
+    <w:p>
+      <w:pPr>
+        <w:rPr>
+          <w:rFonts w:hint="eastAsia"/>
+        </w:rPr>
+      </w:pPr>
+    </w:p>
+    <w:p>
+      <w:pPr>
+        <w:rPr>
+          <w:rFonts w:hint="eastAsia"/>
+        </w:rPr>
+      </w:pPr>
+      <w:r>
+        <w:rPr>
+          <w:rFonts w:hint="eastAsia"/>
+        </w:rPr>
+        <w:t>然后使用</w:t>
+      </w:r>
+    </w:p>
+    <w:p>
+      <w:pPr>
+        <w:rPr>
+          <w:rFonts w:hint="eastAsia"/>
+        </w:rPr>
+      </w:pPr>
+      <w:r>
+        <w:t>C:\hfm\jars&gt;java -</w:t>
+      </w:r>
+      <w:proofErr w:type="spellStart"/>
+      <w:proofErr w:type="gramStart"/>
+      <w:r>
+        <w:t>cp</w:t>
+      </w:r>
+      <w:proofErr w:type="spellEnd"/>
+      <w:r>
+        <w:t xml:space="preserve"> ./</w:t>
+      </w:r>
+      <w:proofErr w:type="gramEnd"/>
+      <w:r>
+        <w:t xml:space="preserve">* </w:t>
+      </w:r>
+      <w:proofErr w:type="spellStart"/>
+      <w:r>
+        <w:t>com.qingxin.server.JettyServer</w:t>
+      </w:r>
+      <w:proofErr w:type="spellEnd"/>
+    </w:p>
+    <w:p>
+      <w:pPr>
+        <w:rPr>
+          <w:rFonts w:hint="eastAsia"/>
+        </w:rPr>
+      </w:pPr>
+      <w:r>
+        <w:rPr>
+          <w:rFonts w:hint="eastAsia"/>
+        </w:rPr>
+        <w:t>在</w:t>
+      </w:r>
+      <w:r>
+        <w:rPr>
+          <w:rFonts w:hint="eastAsia"/>
+        </w:rPr>
+        <w:t>windows</w:t>
+      </w:r>
+      <w:r>
+        <w:rPr>
+          <w:rFonts w:hint="eastAsia"/>
+        </w:rPr>
+        <w:t>上测试了一下</w:t>
+      </w:r>
+    </w:p>
+    <w:p>
+      <w:pPr>
+        <w:rPr>
+          <w:rFonts w:hint="eastAsia"/>
+        </w:rPr>
+      </w:pPr>
+      <w:r>
+        <w:rPr>
+          <w:rFonts w:hint="eastAsia"/>
+        </w:rPr>
+        <w:t>调用那个</w:t>
+      </w:r>
+      <w:r>
+        <w:rPr>
+          <w:rFonts w:hint="eastAsia"/>
+        </w:rPr>
+        <w:t>client</w:t>
+      </w:r>
+      <w:r>
+        <w:rPr>
+          <w:rFonts w:hint="eastAsia"/>
+        </w:rPr>
+        <w:t>和</w:t>
+      </w:r>
+      <w:proofErr w:type="spellStart"/>
+      <w:r>
+        <w:rPr>
+          <w:rFonts w:hint="eastAsia"/>
+        </w:rPr>
+        <w:t>soapui</w:t>
+      </w:r>
+      <w:proofErr w:type="spellEnd"/>
+      <w:r>
+        <w:rPr>
+          <w:rFonts w:hint="eastAsia"/>
+        </w:rPr>
+        <w:t>都可以</w:t>
+      </w:r>
+    </w:p>
+    <w:p>
+      <w:pPr>
+        <w:rPr>
+          <w:rFonts w:hint="eastAsia"/>
+        </w:rPr>
+      </w:pPr>
+      <w:r>
+        <w:rPr>
+          <w:noProof/>
+        </w:rPr>
+        <w:lastRenderedPageBreak/>
+        <w:drawing>
+          <wp:inline distT="0" distB="0" distL="0" distR="0" wp14:anchorId="56AA7D1D" wp14:editId="2E977942">
+            <wp:extent cx="5943600" cy="3219450"/>
+            <wp:effectExtent l="0" t="0" r="0" b="0"/>
+            <wp:docPr id="4" name="Picture 4"/>
+            <wp:cNvGraphicFramePr>
+              <a:graphicFrameLocks xmlns:a="http://schemas.openxmlformats.org/drawingml/2006/main" noChangeAspect="1"/>
+            </wp:cNvGraphicFramePr>
+            <a:graphic xmlns:a="http://schemas.openxmlformats.org/drawingml/2006/main">
+              <a:graphicData uri="http://schemas.openxmlformats.org/drawingml/2006/picture">
+                <pic:pic xmlns:pic="http://schemas.openxmlformats.org/drawingml/2006/picture">
+                  <pic:nvPicPr>
+                    <pic:cNvPr id="0" name=""/>
+                    <pic:cNvPicPr/>
+                  </pic:nvPicPr>
+                  <pic:blipFill>
+                    <a:blip r:embed="rId7"/>
+                    <a:stretch>
+                      <a:fillRect/>
+                    </a:stretch>
+                  </pic:blipFill>
+                  <pic:spPr>
+                    <a:xfrm>
+                      <a:off x="0" y="0"/>
+                      <a:ext cx="5943600" cy="3219450"/>
+                    </a:xfrm>
+                    <a:prstGeom prst="rect">
+                      <a:avLst/>
+                    </a:prstGeom>
+                  </pic:spPr>
+                </pic:pic>
+              </a:graphicData>
+            </a:graphic>
+          </wp:inline>
+        </w:drawing>
+      </w:r>
+    </w:p>
+    <w:p>
+      <w:pPr>
+        <w:rPr>
+          <w:rFonts w:hint="eastAsia"/>
+        </w:rPr>
+      </w:pPr>
+    </w:p>
+    <w:p>
+      <w:pPr>
+        <w:rPr>
+          <w:rFonts w:hint="eastAsia"/>
+        </w:rPr>
+      </w:pPr>
+      <w:r>
+        <w:rPr>
+          <w:rFonts w:hint="eastAsia"/>
+        </w:rPr>
+        <w:t>最后为了</w:t>
+      </w:r>
+      <w:r>
+        <w:rPr>
+          <w:rFonts w:hint="eastAsia"/>
+        </w:rPr>
+        <w:t>release</w:t>
+      </w:r>
+      <w:r>
+        <w:rPr>
+          <w:rFonts w:hint="eastAsia"/>
+        </w:rPr>
+        <w:t>方便一些</w:t>
+      </w:r>
+    </w:p>
+    <w:p>
+      <w:pPr>
+        <w:rPr>
+          <w:rFonts w:hint="eastAsia"/>
+        </w:rPr>
+      </w:pPr>
+    </w:p>
+    <w:p>
+      <w:pPr>
+        <w:rPr>
+          <w:rFonts w:hint="eastAsia"/>
+        </w:rPr>
+      </w:pPr>
+      <w:r>
+        <w:rPr>
+          <w:rFonts w:hint="eastAsia"/>
+        </w:rPr>
+        <w:t>我把所有需要的</w:t>
+      </w:r>
+      <w:r>
+        <w:rPr>
+          <w:rFonts w:hint="eastAsia"/>
+        </w:rPr>
+        <w:t>jar</w:t>
+      </w:r>
+      <w:r>
+        <w:rPr>
+          <w:rFonts w:hint="eastAsia"/>
+        </w:rPr>
+        <w:t>都拷贝到项目目录里的</w:t>
+      </w:r>
+    </w:p>
+    <w:p>
+      <w:pPr>
+        <w:rPr>
+          <w:rFonts w:hint="eastAsia"/>
+        </w:rPr>
+      </w:pPr>
+      <w:r>
+        <w:t>/</w:t>
+      </w:r>
+      <w:proofErr w:type="spellStart"/>
+      <w:r>
+        <w:t>HappyFriendsManagement</w:t>
+      </w:r>
+      <w:proofErr w:type="spellEnd"/>
+      <w:r>
+        <w:t>/</w:t>
+      </w:r>
+      <w:proofErr w:type="spellStart"/>
+      <w:r>
+        <w:t>release_folder</w:t>
+      </w:r>
+      <w:proofErr w:type="spellEnd"/>
+    </w:p>
+    <w:p>
+      <w:pPr>
+        <w:rPr>
+          <w:rFonts w:hint="eastAsia"/>
+        </w:rPr>
+      </w:pPr>
+      <w:r>
+        <w:rPr>
+          <w:rFonts w:hint="eastAsia"/>
+        </w:rPr>
+        <w:t>然后你需要把这个目录放在</w:t>
+      </w:r>
+      <w:r>
+        <w:rPr>
+          <w:rFonts w:hint="eastAsia"/>
+        </w:rPr>
+        <w:t>centos</w:t>
+      </w:r>
+      <w:r>
+        <w:rPr>
+          <w:rFonts w:hint="eastAsia"/>
+        </w:rPr>
+        <w:t>上的任意目录里</w:t>
+      </w:r>
+    </w:p>
+    <w:p>
+      <w:pPr>
+        <w:rPr>
+          <w:rFonts w:hint="eastAsia"/>
+        </w:rPr>
+      </w:pPr>
+      <w:r>
+        <w:rPr>
+          <w:rFonts w:hint="eastAsia"/>
+        </w:rPr>
+        <w:t>例如</w:t>
+      </w:r>
+      <w:r>
+        <w:t>/</w:t>
+      </w:r>
+      <w:proofErr w:type="spellStart"/>
+      <w:r>
+        <w:t>lz</w:t>
+      </w:r>
+      <w:proofErr w:type="spellEnd"/>
+      <w:r>
+        <w:t>/</w:t>
+      </w:r>
+      <w:proofErr w:type="spellStart"/>
+      <w:r>
+        <w:t>release_folder</w:t>
+      </w:r>
+      <w:proofErr w:type="spellEnd"/>
+    </w:p>
+    <w:p>
+      <w:pPr>
+        <w:rPr>
+          <w:rFonts w:hint="eastAsia"/>
+        </w:rPr>
+      </w:pPr>
+      <w:r>
+        <w:rPr>
+          <w:rFonts w:hint="eastAsia"/>
+        </w:rPr>
+        <w:t>然后在这个目录中通过</w:t>
+      </w:r>
+      <w:proofErr w:type="spellStart"/>
+      <w:r>
+        <w:rPr>
+          <w:rFonts w:hint="eastAsia"/>
+        </w:rPr>
+        <w:t>Dockerfile</w:t>
+      </w:r>
+      <w:proofErr w:type="spellEnd"/>
+      <w:r>
+        <w:rPr>
+          <w:rFonts w:hint="eastAsia"/>
+        </w:rPr>
+        <w:t xml:space="preserve"> </w:t>
+      </w:r>
+      <w:r>
+        <w:rPr>
+          <w:rFonts w:hint="eastAsia"/>
+        </w:rPr>
+        <w:t>构建</w:t>
+      </w:r>
+      <w:proofErr w:type="spellStart"/>
+      <w:r>
+        <w:rPr>
+          <w:rFonts w:hint="eastAsia"/>
+        </w:rPr>
+        <w:t>docker</w:t>
+      </w:r>
+      <w:proofErr w:type="spellEnd"/>
+      <w:r>
+        <w:rPr>
+          <w:rFonts w:hint="eastAsia"/>
+        </w:rPr>
+        <w:t xml:space="preserve"> </w:t>
+      </w:r>
+      <w:r>
+        <w:rPr>
+          <w:rFonts w:hint="eastAsia"/>
+        </w:rPr>
+        <w:t>镜像</w:t>
+      </w:r>
+    </w:p>
+    <w:p>
+      <w:pPr>
+        <w:rPr>
+          <w:rFonts w:hint="eastAsia"/>
+        </w:rPr>
+      </w:pPr>
+      <w:r>
+        <w:t>[</w:t>
+      </w:r>
+      <w:proofErr w:type="spellStart"/>
+      <w:r>
+        <w:t>root@vagrant</w:t>
+      </w:r>
+      <w:proofErr w:type="spellEnd"/>
+      <w:r>
+        <w:t xml:space="preserve"> </w:t>
+      </w:r>
+      <w:proofErr w:type="spellStart"/>
+      <w:r>
+        <w:t>release_folder</w:t>
+      </w:r>
+      <w:proofErr w:type="spellEnd"/>
+      <w:r>
+        <w:t xml:space="preserve">]# </w:t>
+      </w:r>
+      <w:proofErr w:type="spellStart"/>
+      <w:proofErr w:type="gramStart"/>
+      <w:r>
+        <w:t>docker</w:t>
+      </w:r>
+      <w:proofErr w:type="spellEnd"/>
+      <w:proofErr w:type="gramEnd"/>
+      <w:r>
+        <w:t xml:space="preserve"> build -t </w:t>
+      </w:r>
+      <w:proofErr w:type="spellStart"/>
+      <w:r>
+        <w:t>qingxin</w:t>
+      </w:r>
+      <w:proofErr w:type="spellEnd"/>
+      <w:r>
+        <w:t>/</w:t>
+      </w:r>
+      <w:proofErr w:type="spellStart"/>
+      <w:r>
+        <w:t>hfm</w:t>
+      </w:r>
+      <w:proofErr w:type="spellEnd"/>
+      <w:r>
+        <w:t xml:space="preserve"> .</w:t>
+      </w:r>
+    </w:p>
+    <w:p>
+      <w:pPr>
+        <w:rPr>
+          <w:rFonts w:hint="eastAsia"/>
+        </w:rPr>
+      </w:pPr>
+    </w:p>
+    <w:p>
+      <w:pPr>
+        <w:rPr>
+          <w:rFonts w:hint="eastAsia"/>
+        </w:rPr>
+      </w:pPr>
       <w:bookmarkStart w:id="0" w:name="_GoBack"/>
       <w:bookmarkEnd w:id="0"/>
-      <w:r>
-        <w:t>”</w:t>
-      </w:r>
-    </w:p>
-    <w:p>
-      <w:pPr>
-        <w:rPr>
-          <w:rFonts w:hint="eastAsia"/>
-        </w:rPr>
-      </w:pPr>
-    </w:p>
-    <w:p>
-      <w:pPr>
-        <w:rPr>
-          <w:rFonts w:hint="eastAsia"/>
-        </w:rPr>
-      </w:pPr>
-    </w:p>
-    <w:p/>
-    <w:p/>
+    </w:p>
+    <w:p>
+      <w:pPr>
+        <w:rPr>
+          <w:rFonts w:hint="eastAsia"/>
+        </w:rPr>
+      </w:pPr>
+    </w:p>
+    <w:p>
+      <w:pPr>
+        <w:rPr>
+          <w:rFonts w:hint="eastAsia"/>
+        </w:rPr>
+      </w:pPr>
+    </w:p>
+    <w:p>
+      <w:r>
+        <w:rPr>
+          <w:noProof/>
+        </w:rPr>
+        <w:lastRenderedPageBreak/>
+        <w:drawing>
+          <wp:inline distT="0" distB="0" distL="0" distR="0" wp14:anchorId="7E87E906" wp14:editId="22FAE9F6">
+            <wp:extent cx="5943600" cy="2167255"/>
+            <wp:effectExtent l="0" t="0" r="0" b="4445"/>
+            <wp:docPr id="5" name="Picture 5"/>
+            <wp:cNvGraphicFramePr>
+              <a:graphicFrameLocks xmlns:a="http://schemas.openxmlformats.org/drawingml/2006/main" noChangeAspect="1"/>
+            </wp:cNvGraphicFramePr>
+            <a:graphic xmlns:a="http://schemas.openxmlformats.org/drawingml/2006/main">
+              <a:graphicData uri="http://schemas.openxmlformats.org/drawingml/2006/picture">
+                <pic:pic xmlns:pic="http://schemas.openxmlformats.org/drawingml/2006/picture">
+                  <pic:nvPicPr>
+                    <pic:cNvPr id="0" name=""/>
+                    <pic:cNvPicPr/>
+                  </pic:nvPicPr>
+                  <pic:blipFill>
+                    <a:blip r:embed="rId8"/>
+                    <a:stretch>
+                      <a:fillRect/>
+                    </a:stretch>
+                  </pic:blipFill>
+                  <pic:spPr>
+                    <a:xfrm>
+                      <a:off x="0" y="0"/>
+                      <a:ext cx="5943600" cy="2167255"/>
+                    </a:xfrm>
+                    <a:prstGeom prst="rect">
+                      <a:avLst/>
+                    </a:prstGeom>
+                  </pic:spPr>
+                </pic:pic>
+              </a:graphicData>
+            </a:graphic>
+          </wp:inline>
+        </w:drawing>
+      </w:r>
+    </w:p>
     <w:sectPr>
       <w:pgSz w:w="12240" w:h="15840"/>
       <w:pgMar w:top="1440" w:right="1440" w:bottom="1440" w:left="1440" w:header="720" w:footer="720" w:gutter="0"/>
@@ -1278,6 +2845,36 @@
       <w:contextualSpacing/>
     </w:pPr>
   </w:style>
+  <w:style w:type="paragraph" w:styleId="BalloonText">
+    <w:name w:val="Balloon Text"/>
+    <w:basedOn w:val="Normal"/>
+    <w:link w:val="BalloonTextChar"/>
+    <w:uiPriority w:val="99"/>
+    <w:semiHidden/>
+    <w:unhideWhenUsed/>
+    <w:rsid w:val="000C1D03"/>
+    <w:pPr>
+      <w:spacing w:after="0" w:line="240" w:lineRule="auto"/>
+    </w:pPr>
+    <w:rPr>
+      <w:rFonts w:ascii="Tahoma" w:hAnsi="Tahoma" w:cs="Tahoma"/>
+      <w:sz w:val="16"/>
+      <w:szCs w:val="16"/>
+    </w:rPr>
+  </w:style>
+  <w:style w:type="character" w:customStyle="1" w:styleId="BalloonTextChar">
+    <w:name w:val="Balloon Text Char"/>
+    <w:basedOn w:val="DefaultParagraphFont"/>
+    <w:link w:val="BalloonText"/>
+    <w:uiPriority w:val="99"/>
+    <w:semiHidden/>
+    <w:rsid w:val="000C1D03"/>
+    <w:rPr>
+      <w:rFonts w:ascii="Tahoma" w:hAnsi="Tahoma" w:cs="Tahoma"/>
+      <w:sz w:val="16"/>
+      <w:szCs w:val="16"/>
+    </w:rPr>
+  </w:style>
 </w:styles>
 </file>
 
@@ -1478,6 +3075,36 @@
       <w:ind w:left="720"/>
       <w:contextualSpacing/>
     </w:pPr>
+  </w:style>
+  <w:style w:type="paragraph" w:styleId="BalloonText">
+    <w:name w:val="Balloon Text"/>
+    <w:basedOn w:val="Normal"/>
+    <w:link w:val="BalloonTextChar"/>
+    <w:uiPriority w:val="99"/>
+    <w:semiHidden/>
+    <w:unhideWhenUsed/>
+    <w:rsid w:val="000C1D03"/>
+    <w:pPr>
+      <w:spacing w:after="0" w:line="240" w:lineRule="auto"/>
+    </w:pPr>
+    <w:rPr>
+      <w:rFonts w:ascii="Tahoma" w:hAnsi="Tahoma" w:cs="Tahoma"/>
+      <w:sz w:val="16"/>
+      <w:szCs w:val="16"/>
+    </w:rPr>
+  </w:style>
+  <w:style w:type="character" w:customStyle="1" w:styleId="BalloonTextChar">
+    <w:name w:val="Balloon Text Char"/>
+    <w:basedOn w:val="DefaultParagraphFont"/>
+    <w:link w:val="BalloonText"/>
+    <w:uiPriority w:val="99"/>
+    <w:semiHidden/>
+    <w:rsid w:val="000C1D03"/>
+    <w:rPr>
+      <w:rFonts w:ascii="Tahoma" w:hAnsi="Tahoma" w:cs="Tahoma"/>
+      <w:sz w:val="16"/>
+      <w:szCs w:val="16"/>
+    </w:rPr>
   </w:style>
 </w:styles>
 </file>

</xml_diff>